<commit_message>
minor changes more to come
</commit_message>
<xml_diff>
--- a/Documents/Week6/06_Team3PMScheduleManagmentPlan.docx
+++ b/Documents/Week6/06_Team3PMScheduleManagmentPlan.docx
@@ -6980,21 +6980,7 @@
                 <w:rStyle w:val="Hyperlink"/>
                 <w:noProof/>
               </w:rPr>
-              <w:t>Use</w:t>
-            </w:r>
-            <w:r>
-              <w:rPr>
-                <w:rStyle w:val="Hyperlink"/>
-                <w:noProof/>
-              </w:rPr>
-              <w:t>r</w:t>
-            </w:r>
-            <w:r>
-              <w:rPr>
-                <w:rStyle w:val="Hyperlink"/>
-                <w:noProof/>
-              </w:rPr>
-              <w:t xml:space="preserve"> Scripts</w:t>
+              <w:t>User Scripts</w:t>
             </w:r>
             <w:r>
               <w:rPr>
@@ -12291,10 +12277,10 @@
             <v:path o:extrusionok="f" gradientshapeok="t" o:connecttype="rect"/>
             <o:lock v:ext="edit" aspectratio="t"/>
           </v:shapetype>
-          <v:shape id="_x0000_i1025" type="#_x0000_t75" style="width:435.8pt;height:442.35pt" o:ole="">
+          <v:shape id="_x0000_i1025" type="#_x0000_t75" style="width:435.75pt;height:442.5pt" o:ole="">
             <v:imagedata r:id="rId8" o:title=""/>
           </v:shape>
-          <o:OLEObject Type="Embed" ProgID="Visio.Drawing.15" ShapeID="_x0000_i1025" DrawAspect="Content" ObjectID="_1699114228" r:id="rId9"/>
+          <o:OLEObject Type="Embed" ProgID="Visio.Drawing.15" ShapeID="_x0000_i1025" DrawAspect="Content" ObjectID="_1699748627" r:id="rId9"/>
         </w:object>
       </w:r>
       <w:r>
@@ -17857,10 +17843,10 @@
       </w:pPr>
       <w:r>
         <w:object w:dxaOrig="11265" w:dyaOrig="9376" w14:anchorId="5CC741A3">
-          <v:shape id="_x0000_i1026" type="#_x0000_t75" style="width:467.45pt;height:389.45pt" o:ole="">
+          <v:shape id="_x0000_i1026" type="#_x0000_t75" style="width:467.65pt;height:389.65pt" o:ole="">
             <v:imagedata r:id="rId11" o:title=""/>
           </v:shape>
-          <o:OLEObject Type="Embed" ProgID="Visio.Drawing.11" ShapeID="_x0000_i1026" DrawAspect="Content" ObjectID="_1699114229" r:id="rId12"/>
+          <o:OLEObject Type="Embed" ProgID="Visio.Drawing.11" ShapeID="_x0000_i1026" DrawAspect="Content" ObjectID="_1699748628" r:id="rId12"/>
         </w:object>
       </w:r>
     </w:p>
@@ -17960,10 +17946,10 @@
       </w:r>
       <w:r>
         <w:object w:dxaOrig="11430" w:dyaOrig="9556" w14:anchorId="632DFD27">
-          <v:shape id="_x0000_i1027" type="#_x0000_t75" style="width:467.45pt;height:391.1pt" o:ole="">
+          <v:shape id="_x0000_i1027" type="#_x0000_t75" style="width:467.65pt;height:391.5pt" o:ole="">
             <v:imagedata r:id="rId13" o:title=""/>
           </v:shape>
-          <o:OLEObject Type="Embed" ProgID="Visio.Drawing.15" ShapeID="_x0000_i1027" DrawAspect="Content" ObjectID="_1699114230" r:id="rId14"/>
+          <o:OLEObject Type="Embed" ProgID="Visio.Drawing.15" ShapeID="_x0000_i1027" DrawAspect="Content" ObjectID="_1699748629" r:id="rId14"/>
         </w:object>
       </w:r>
     </w:p>
@@ -18052,10 +18038,10 @@
     <w:p>
       <w:r>
         <w:object w:dxaOrig="16036" w:dyaOrig="12525" w14:anchorId="7655B36E">
-          <v:shape id="_x0000_i1028" type="#_x0000_t75" style="width:467.45pt;height:364.9pt" o:ole="">
+          <v:shape id="_x0000_i1028" type="#_x0000_t75" style="width:467.65pt;height:365.25pt" o:ole="">
             <v:imagedata r:id="rId16" o:title=""/>
           </v:shape>
-          <o:OLEObject Type="Embed" ProgID="Visio.Drawing.11" ShapeID="_x0000_i1028" DrawAspect="Content" ObjectID="_1699114231" r:id="rId17"/>
+          <o:OLEObject Type="Embed" ProgID="Visio.Drawing.11" ShapeID="_x0000_i1028" DrawAspect="Content" ObjectID="_1699748630" r:id="rId17"/>
         </w:object>
       </w:r>
     </w:p>
@@ -18092,10 +18078,10 @@
     <w:p>
       <w:r>
         <w:object w:dxaOrig="9465" w:dyaOrig="9391" w14:anchorId="50D1833D">
-          <v:shape id="_x0000_i1029" type="#_x0000_t75" style="width:468.55pt;height:464.2pt" o:ole="">
+          <v:shape id="_x0000_i1029" type="#_x0000_t75" style="width:468.4pt;height:464.25pt" o:ole="">
             <v:imagedata r:id="rId18" o:title=""/>
           </v:shape>
-          <o:OLEObject Type="Embed" ProgID="Visio.Drawing.11" ShapeID="_x0000_i1029" DrawAspect="Content" ObjectID="_1699114232" r:id="rId19"/>
+          <o:OLEObject Type="Embed" ProgID="Visio.Drawing.11" ShapeID="_x0000_i1029" DrawAspect="Content" ObjectID="_1699748631" r:id="rId19"/>
         </w:object>
       </w:r>
     </w:p>
@@ -24253,13 +24239,13 @@
       <w:pPr>
         <w:pStyle w:val="Heading3"/>
       </w:pPr>
-      <w:bookmarkStart w:id="161" w:name="_Toc87037015"/>
-      <w:bookmarkStart w:id="162" w:name="_Toc87219057"/>
-      <w:bookmarkStart w:id="163" w:name="_Toc88501530"/>
+      <w:bookmarkStart w:id="161" w:name="_Toc88501530"/>
+      <w:bookmarkStart w:id="162" w:name="_Toc87037015"/>
+      <w:bookmarkStart w:id="163" w:name="_Toc87219057"/>
       <w:r>
         <w:t>User Scripts</w:t>
       </w:r>
-      <w:bookmarkEnd w:id="163"/>
+      <w:bookmarkEnd w:id="161"/>
     </w:p>
     <w:p>
       <w:pPr>
@@ -24379,8 +24365,8 @@
       <w:r>
         <w:t>Unit Testing</w:t>
       </w:r>
-      <w:bookmarkEnd w:id="161"/>
       <w:bookmarkEnd w:id="162"/>
+      <w:bookmarkEnd w:id="163"/>
       <w:bookmarkEnd w:id="164"/>
     </w:p>
     <w:p>
@@ -29185,6 +29171,71 @@
       </w:pPr>
       <w:r>
         <w:t>The following Risk Register documents the Defects and Risk experienced during the project</w:t>
+      </w:r>
+      <w:r>
+        <w:t>.</w:t>
+      </w:r>
+    </w:p>
+    <w:p>
+      <w:pPr>
+        <w:ind w:right="58"/>
+        <w:rPr>
+          <w:color w:val="FF0000"/>
+        </w:rPr>
+      </w:pPr>
+      <w:r>
+        <w:rPr>
+          <w:color w:val="FF0000"/>
+        </w:rPr>
+        <w:t>D</w:t>
+      </w:r>
+      <w:r>
+        <w:rPr>
+          <w:color w:val="FF0000"/>
+        </w:rPr>
+        <w:t xml:space="preserve">efects </w:t>
+      </w:r>
+      <w:r>
+        <w:rPr>
+          <w:color w:val="FF0000"/>
+        </w:rPr>
+        <w:t xml:space="preserve">will be collected </w:t>
+      </w:r>
+      <w:r>
+        <w:rPr>
+          <w:color w:val="FF0000"/>
+        </w:rPr>
+        <w:t>and manage</w:t>
+      </w:r>
+      <w:r>
+        <w:rPr>
+          <w:color w:val="FF0000"/>
+        </w:rPr>
+        <w:t>d</w:t>
+      </w:r>
+      <w:r>
+        <w:rPr>
+          <w:color w:val="FF0000"/>
+        </w:rPr>
+        <w:t xml:space="preserve"> </w:t>
+      </w:r>
+      <w:r>
+        <w:rPr>
+          <w:color w:val="FF0000"/>
+        </w:rPr>
+        <w:t>via</w:t>
+      </w:r>
+      <w:r>
+        <w:rPr>
+          <w:color w:val="FF0000"/>
+        </w:rPr>
+        <w:t xml:space="preserve"> GitHub</w:t>
+      </w:r>
+      <w:r>
+        <w:rPr>
+          <w:color w:val="FF0000"/>
+        </w:rPr>
+        <w:t>.</w:t>
       </w:r>
     </w:p>
     <w:tbl>
@@ -29876,6 +29927,7 @@
           <w:sz w:val="20"/>
           <w:szCs w:val="20"/>
         </w:rPr>
+        <w:lastRenderedPageBreak/>
         <w:t>Control usage problems – improper toolbar or entry field usage.</w:t>
       </w:r>
     </w:p>
@@ -29898,7 +29950,6 @@
           <w:sz w:val="20"/>
           <w:szCs w:val="20"/>
         </w:rPr>
-        <w:lastRenderedPageBreak/>
         <w:t>Exercise the application or web site under controlled test conditions with representative users. Data will be used to access whether usability goals regarding an effective, efficient, and well-received user interface have been achieved.</w:t>
       </w:r>
     </w:p>
@@ -30320,6 +30371,7 @@
           <w:sz w:val="20"/>
           <w:szCs w:val="20"/>
         </w:rPr>
+        <w:lastRenderedPageBreak/>
         <w:t xml:space="preserve">The participants' responsibilities will be to attempt to complete a </w:t>
       </w:r>
       <w:r>
@@ -30356,17 +30408,7 @@
           <w:sz w:val="20"/>
           <w:szCs w:val="20"/>
         </w:rPr>
-        <w:t xml:space="preserve">scenarios presented to them in as efficient and timely a manner as possible, and </w:t>
-      </w:r>
-      <w:r>
-        <w:rPr>
-          <w:rFonts w:ascii="Verdana" w:hAnsi="Verdana"/>
-          <w:color w:val="000000"/>
-          <w:sz w:val="20"/>
-          <w:szCs w:val="20"/>
-        </w:rPr>
-        <w:lastRenderedPageBreak/>
-        <w:t>to provide feedback regarding the usability and acceptability of the user interface.  The participants will be directed to provide honest opinions regarding the usability of the application, and to participate in post-</w:t>
+        <w:t>scenarios presented to them in as efficient and timely a manner as possible, and to provide feedback regarding the usability and acceptability of the user interface.  The participants will be directed to provide honest opinions regarding the usability of the application, and to participate in post-</w:t>
       </w:r>
       <w:r>
         <w:rPr>
@@ -30696,7 +30738,6 @@
       <w:bookmarkStart w:id="216" w:name="_Toc88402826"/>
       <w:bookmarkStart w:id="217" w:name="_Toc88501544"/>
       <w:r>
-        <w:lastRenderedPageBreak/>
         <w:t>Trainer</w:t>
       </w:r>
       <w:bookmarkEnd w:id="216"/>
@@ -31376,6 +31417,7 @@
           <w:sz w:val="20"/>
           <w:szCs w:val="20"/>
         </w:rPr>
+        <w:lastRenderedPageBreak/>
         <w:t xml:space="preserve">Testing </w:t>
       </w:r>
       <w:r>
@@ -31710,6 +31752,7 @@
           <w:sz w:val="20"/>
           <w:szCs w:val="20"/>
         </w:rPr>
+        <w:lastRenderedPageBreak/>
         <w:t xml:space="preserve">critical errors can be undetected by the participant, when they are </w:t>
       </w:r>
       <w:proofErr w:type="gramStart"/>
@@ -31764,16 +31807,7 @@
           <w:sz w:val="20"/>
           <w:szCs w:val="20"/>
         </w:rPr>
-        <w:t xml:space="preserve">These errors may be procedural, in which the participant does not complete a scenario in the most optimal means (e.g., excessive steps and keystrokes).  These errors may </w:t>
-      </w:r>
-      <w:r>
-        <w:rPr>
-          <w:rFonts w:ascii="Verdana" w:hAnsi="Verdana"/>
-          <w:sz w:val="20"/>
-          <w:szCs w:val="20"/>
-        </w:rPr>
-        <w:lastRenderedPageBreak/>
-        <w:t>also be errors of confusion (ex., initially selecting the wrong function, using a user-interface control incorrectly such as attempting to edit an un</w:t>
+        <w:t>These errors may be procedural, in which the participant does not complete a scenario in the most optimal means (e.g., excessive steps and keystrokes).  These errors may also be errors of confusion (ex., initially selecting the wrong function, using a user-interface control incorrectly such as attempting to edit an un</w:t>
       </w:r>
       <w:r>
         <w:rPr>
@@ -31843,6 +31877,80 @@
           <w:szCs w:val="20"/>
         </w:rPr>
         <w:t>critical error.</w:t>
+      </w:r>
+    </w:p>
+    <w:p>
+      <w:pPr>
+        <w:ind w:left="540"/>
+        <w:rPr>
+          <w:rFonts w:ascii="Verdana" w:hAnsi="Verdana"/>
+          <w:color w:val="FF0000"/>
+          <w:sz w:val="20"/>
+          <w:szCs w:val="20"/>
+        </w:rPr>
+      </w:pPr>
+      <w:r>
+        <w:rPr>
+          <w:rFonts w:ascii="Verdana" w:hAnsi="Verdana"/>
+          <w:color w:val="FF0000"/>
+          <w:sz w:val="20"/>
+          <w:szCs w:val="20"/>
+        </w:rPr>
+        <w:t>Testing</w:t>
+      </w:r>
+      <w:r>
+        <w:rPr>
+          <w:rFonts w:ascii="Verdana" w:hAnsi="Verdana"/>
+          <w:color w:val="FF0000"/>
+          <w:sz w:val="20"/>
+          <w:szCs w:val="20"/>
+        </w:rPr>
+        <w:t xml:space="preserve"> would suspend </w:t>
+      </w:r>
+      <w:r>
+        <w:rPr>
+          <w:rFonts w:ascii="Verdana" w:hAnsi="Verdana"/>
+          <w:color w:val="FF0000"/>
+          <w:sz w:val="20"/>
+          <w:szCs w:val="20"/>
+        </w:rPr>
+        <w:t xml:space="preserve">when </w:t>
+      </w:r>
+      <w:r>
+        <w:rPr>
+          <w:rFonts w:ascii="Verdana" w:hAnsi="Verdana"/>
+          <w:color w:val="FF0000"/>
+          <w:sz w:val="20"/>
+          <w:szCs w:val="20"/>
+        </w:rPr>
+        <w:t>Critical defect</w:t>
+      </w:r>
+      <w:r>
+        <w:rPr>
+          <w:rFonts w:ascii="Verdana" w:hAnsi="Verdana"/>
+          <w:color w:val="FF0000"/>
+          <w:sz w:val="20"/>
+          <w:szCs w:val="20"/>
+        </w:rPr>
+        <w:t xml:space="preserve"> is encountered, or when </w:t>
+      </w:r>
+      <w:r>
+        <w:rPr>
+          <w:rFonts w:ascii="Verdana" w:hAnsi="Verdana"/>
+          <w:color w:val="FF0000"/>
+          <w:sz w:val="20"/>
+          <w:szCs w:val="20"/>
+        </w:rPr>
+        <w:t>System Crash</w:t>
+      </w:r>
+      <w:r>
+        <w:rPr>
+          <w:rFonts w:ascii="Verdana" w:hAnsi="Verdana"/>
+          <w:color w:val="FF0000"/>
+          <w:sz w:val="20"/>
+          <w:szCs w:val="20"/>
+        </w:rPr>
+        <w:t>.</w:t>
       </w:r>
     </w:p>
     <w:p>
@@ -32243,7 +32351,6 @@
       <w:bookmarkStart w:id="246" w:name="_Toc88402841"/>
       <w:bookmarkStart w:id="247" w:name="_Toc88501559"/>
       <w:r>
-        <w:lastRenderedPageBreak/>
         <w:t>Time on Task (TOT)</w:t>
       </w:r>
       <w:bookmarkEnd w:id="246"/>
@@ -32765,16 +32872,7 @@
           <w:sz w:val="20"/>
           <w:szCs w:val="20"/>
         </w:rPr>
-        <w:t xml:space="preserve"> - High impact problems that often prevent a user from correctly completing a task.  They occur in varying frequency and are characteristic of </w:t>
-      </w:r>
-      <w:r>
-        <w:rPr>
-          <w:rFonts w:ascii="Verdana" w:hAnsi="Verdana"/>
-          <w:sz w:val="20"/>
-          <w:szCs w:val="20"/>
-        </w:rPr>
-        <w:lastRenderedPageBreak/>
-        <w:t>calls to the Help Desk.  Reward for resolution is typically exhibited in fewer Help Desk calls an</w:t>
+        <w:t xml:space="preserve"> - High impact problems that often prevent a user from correctly completing a task.  They occur in varying frequency and are characteristic of calls to the Help Desk.  Reward for resolution is typically exhibited in fewer Help Desk calls an</w:t>
       </w:r>
       <w:r>
         <w:rPr>
@@ -33033,11 +33131,21 @@
       <w:r>
         <w:t xml:space="preserve"> </w:t>
       </w:r>
-      <w:fldSimple w:instr=" DOCPROPERTY  Title  \* MERGEFORMAT ">
-        <w:r>
-          <w:t>Product Design Specification</w:t>
-        </w:r>
-      </w:fldSimple>
+      <w:r>
+        <w:fldChar w:fldCharType="begin"/>
+      </w:r>
+      <w:r>
+        <w:instrText xml:space="preserve"> DOCPROPERTY  Title  \* MERGEFORMAT </w:instrText>
+      </w:r>
+      <w:r>
+        <w:fldChar w:fldCharType="separate"/>
+      </w:r>
+      <w:r>
+        <w:t>Product Design Specification</w:t>
+      </w:r>
+      <w:r>
+        <w:fldChar w:fldCharType="end"/>
+      </w:r>
       <w:r>
         <w:t xml:space="preserve"> Document</w:t>
       </w:r>
@@ -33127,7 +33235,25 @@
           <w:sz w:val="22"/>
           <w:szCs w:val="22"/>
         </w:rPr>
-        <w:t xml:space="preserve">ocument documents and tracks the necessary information required to effectively define architecture and system design in order to give the development team guidance on architecture of the system to be developed. The </w:t>
+        <w:t xml:space="preserve">ocument documents and tracks the necessary information required to effectively define architecture and system design </w:t>
+      </w:r>
+      <w:proofErr w:type="gramStart"/>
+      <w:r>
+        <w:rPr>
+          <w:rFonts w:ascii="Arial" w:hAnsi="Arial" w:cs="Arial"/>
+          <w:sz w:val="22"/>
+          <w:szCs w:val="22"/>
+        </w:rPr>
+        <w:t>in order to</w:t>
+      </w:r>
+      <w:proofErr w:type="gramEnd"/>
+      <w:r>
+        <w:rPr>
+          <w:rFonts w:ascii="Arial" w:hAnsi="Arial" w:cs="Arial"/>
+          <w:sz w:val="22"/>
+          <w:szCs w:val="22"/>
+        </w:rPr>
+        <w:t xml:space="preserve"> give the development team guidance on architecture of the system to be developed. The </w:t>
       </w:r>
       <w:r>
         <w:rPr>
@@ -33213,6 +33339,7 @@
       <w:bookmarkEnd w:id="280"/>
       <w:bookmarkEnd w:id="281"/>
       <w:r>
+        <w:lastRenderedPageBreak/>
         <w:t>General Overview and Design Guidelines/Approach</w:t>
       </w:r>
       <w:bookmarkEnd w:id="282"/>
@@ -33246,15 +33373,14 @@
         <w:pStyle w:val="Heading3"/>
       </w:pPr>
       <w:bookmarkStart w:id="286" w:name="_Toc180482596"/>
-      <w:bookmarkStart w:id="287" w:name="_Toc494193648"/>
-      <w:bookmarkStart w:id="288" w:name="_Toc88501572"/>
+      <w:bookmarkStart w:id="287" w:name="_Toc88501572"/>
+      <w:bookmarkStart w:id="288" w:name="_Toc494193648"/>
       <w:bookmarkEnd w:id="285"/>
       <w:r>
-        <w:lastRenderedPageBreak/>
         <w:t>Assumptions / Constraints / Standards</w:t>
       </w:r>
       <w:bookmarkEnd w:id="286"/>
-      <w:bookmarkEnd w:id="288"/>
+      <w:bookmarkEnd w:id="287"/>
     </w:p>
     <w:p>
       <w:pPr>
@@ -33740,7 +33866,7 @@
         <w:pStyle w:val="BodyText"/>
       </w:pPr>
     </w:p>
-    <w:bookmarkEnd w:id="287"/>
+    <w:bookmarkEnd w:id="288"/>
     <w:p>
       <w:pPr>
         <w:pStyle w:val="Heading2"/>
@@ -33748,13 +33874,24 @@
       <w:r>
         <w:br w:type="page"/>
       </w:r>
-      <w:fldSimple w:instr=" DOCPROPERTY  Title  \* MERGEFORMAT ">
-        <w:bookmarkStart w:id="305" w:name="_Toc180482612"/>
-        <w:bookmarkStart w:id="306" w:name="_Toc88501581"/>
-        <w:r>
-          <w:t>Product Design Specification</w:t>
-        </w:r>
-      </w:fldSimple>
+      <w:r>
+        <w:lastRenderedPageBreak/>
+        <w:fldChar w:fldCharType="begin"/>
+      </w:r>
+      <w:r>
+        <w:instrText xml:space="preserve"> DOCPROPERTY  Title  \* MERGEFORMAT </w:instrText>
+      </w:r>
+      <w:r>
+        <w:fldChar w:fldCharType="separate"/>
+      </w:r>
+      <w:bookmarkStart w:id="305" w:name="_Toc180482612"/>
+      <w:bookmarkStart w:id="306" w:name="_Toc88501581"/>
+      <w:r>
+        <w:t>Product Design Specification</w:t>
+      </w:r>
+      <w:r>
+        <w:fldChar w:fldCharType="end"/>
+      </w:r>
       <w:r>
         <w:t xml:space="preserve"> Approval</w:t>
       </w:r>

</xml_diff>